<commit_message>
Fixed Errors in functions and also made new functions
</commit_message>
<xml_diff>
--- a/SS of Funcs procs trigg/Procedure.docx
+++ b/SS of Funcs procs trigg/Procedure.docx
@@ -180,6 +180,9 @@
     </w:p>
     <w:p>
       <w:r>
+        <w:rPr>
+          <w:noProof/>
+        </w:rPr>
         <w:lastRenderedPageBreak/>
         <w:drawing>
           <wp:inline distT="0" distB="0" distL="0" distR="0" wp14:anchorId="64F68BF7" wp14:editId="6164603D">
@@ -206,6 +209,320 @@
                     <a:xfrm>
                       <a:off x="0" y="0"/>
                       <a:ext cx="5639289" cy="3977985"/>
+                    </a:xfrm>
+                    <a:prstGeom prst="rect">
+                      <a:avLst/>
+                    </a:prstGeom>
+                  </pic:spPr>
+                </pic:pic>
+              </a:graphicData>
+            </a:graphic>
+          </wp:inline>
+        </w:drawing>
+      </w:r>
+    </w:p>
+    <w:p/>
+    <w:p/>
+    <w:p/>
+    <w:p>
+      <w:pPr>
+        <w:rPr>
+          <w:b/>
+          <w:bCs/>
+        </w:rPr>
+      </w:pPr>
+      <w:r>
+        <w:rPr>
+          <w:b/>
+          <w:bCs/>
+          <w:highlight w:val="yellow"/>
+        </w:rPr>
+        <w:t>FUNCTIONS</w:t>
+      </w:r>
+    </w:p>
+    <w:p>
+      <w:pPr>
+        <w:rPr>
+          <w:b/>
+          <w:bCs/>
+        </w:rPr>
+      </w:pPr>
+    </w:p>
+    <w:p>
+      <w:pPr>
+        <w:rPr>
+          <w:b/>
+          <w:bCs/>
+        </w:rPr>
+      </w:pPr>
+      <w:r>
+        <w:rPr>
+          <w:b/>
+          <w:bCs/>
+        </w:rPr>
+        <w:drawing>
+          <wp:inline distT="0" distB="0" distL="0" distR="0" wp14:anchorId="1BD7C4E2" wp14:editId="649171D9">
+            <wp:extent cx="5731510" cy="2650490"/>
+            <wp:effectExtent l="0" t="0" r="2540" b="0"/>
+            <wp:docPr id="6" name="Picture 6"/>
+            <wp:cNvGraphicFramePr>
+              <a:graphicFrameLocks xmlns:a="http://schemas.openxmlformats.org/drawingml/2006/main" noChangeAspect="1"/>
+            </wp:cNvGraphicFramePr>
+            <a:graphic xmlns:a="http://schemas.openxmlformats.org/drawingml/2006/main">
+              <a:graphicData uri="http://schemas.openxmlformats.org/drawingml/2006/picture">
+                <pic:pic xmlns:pic="http://schemas.openxmlformats.org/drawingml/2006/picture">
+                  <pic:nvPicPr>
+                    <pic:cNvPr id="1" name=""/>
+                    <pic:cNvPicPr/>
+                  </pic:nvPicPr>
+                  <pic:blipFill>
+                    <a:blip r:embed="rId9"/>
+                    <a:stretch>
+                      <a:fillRect/>
+                    </a:stretch>
+                  </pic:blipFill>
+                  <pic:spPr>
+                    <a:xfrm>
+                      <a:off x="0" y="0"/>
+                      <a:ext cx="5731510" cy="2650490"/>
+                    </a:xfrm>
+                    <a:prstGeom prst="rect">
+                      <a:avLst/>
+                    </a:prstGeom>
+                  </pic:spPr>
+                </pic:pic>
+              </a:graphicData>
+            </a:graphic>
+          </wp:inline>
+        </w:drawing>
+      </w:r>
+    </w:p>
+    <w:p>
+      <w:pPr>
+        <w:rPr>
+          <w:b/>
+          <w:bCs/>
+        </w:rPr>
+      </w:pPr>
+    </w:p>
+    <w:p>
+      <w:pPr>
+        <w:rPr>
+          <w:b/>
+          <w:bCs/>
+        </w:rPr>
+      </w:pPr>
+    </w:p>
+    <w:p>
+      <w:pPr>
+        <w:rPr>
+          <w:b/>
+          <w:bCs/>
+        </w:rPr>
+      </w:pPr>
+      <w:r>
+        <w:rPr>
+          <w:b/>
+          <w:bCs/>
+        </w:rPr>
+        <w:lastRenderedPageBreak/>
+        <w:drawing>
+          <wp:inline distT="0" distB="0" distL="0" distR="0" wp14:anchorId="0C884F3B" wp14:editId="4EB0DD93">
+            <wp:extent cx="5731510" cy="2510155"/>
+            <wp:effectExtent l="0" t="0" r="2540" b="4445"/>
+            <wp:docPr id="7" name="Picture 7"/>
+            <wp:cNvGraphicFramePr>
+              <a:graphicFrameLocks xmlns:a="http://schemas.openxmlformats.org/drawingml/2006/main" noChangeAspect="1"/>
+            </wp:cNvGraphicFramePr>
+            <a:graphic xmlns:a="http://schemas.openxmlformats.org/drawingml/2006/main">
+              <a:graphicData uri="http://schemas.openxmlformats.org/drawingml/2006/picture">
+                <pic:pic xmlns:pic="http://schemas.openxmlformats.org/drawingml/2006/picture">
+                  <pic:nvPicPr>
+                    <pic:cNvPr id="1" name=""/>
+                    <pic:cNvPicPr/>
+                  </pic:nvPicPr>
+                  <pic:blipFill>
+                    <a:blip r:embed="rId10"/>
+                    <a:stretch>
+                      <a:fillRect/>
+                    </a:stretch>
+                  </pic:blipFill>
+                  <pic:spPr>
+                    <a:xfrm>
+                      <a:off x="0" y="0"/>
+                      <a:ext cx="5731510" cy="2510155"/>
+                    </a:xfrm>
+                    <a:prstGeom prst="rect">
+                      <a:avLst/>
+                    </a:prstGeom>
+                  </pic:spPr>
+                </pic:pic>
+              </a:graphicData>
+            </a:graphic>
+          </wp:inline>
+        </w:drawing>
+      </w:r>
+    </w:p>
+    <w:p>
+      <w:pPr>
+        <w:rPr>
+          <w:b/>
+          <w:bCs/>
+        </w:rPr>
+      </w:pPr>
+    </w:p>
+    <w:p>
+      <w:pPr>
+        <w:rPr>
+          <w:b/>
+          <w:bCs/>
+        </w:rPr>
+      </w:pPr>
+      <w:r>
+        <w:rPr>
+          <w:b/>
+          <w:bCs/>
+        </w:rPr>
+        <w:drawing>
+          <wp:inline distT="0" distB="0" distL="0" distR="0" wp14:anchorId="4DDF71B0" wp14:editId="1FAE35EF">
+            <wp:extent cx="5731510" cy="2546350"/>
+            <wp:effectExtent l="0" t="0" r="2540" b="6350"/>
+            <wp:docPr id="8" name="Picture 8"/>
+            <wp:cNvGraphicFramePr>
+              <a:graphicFrameLocks xmlns:a="http://schemas.openxmlformats.org/drawingml/2006/main" noChangeAspect="1"/>
+            </wp:cNvGraphicFramePr>
+            <a:graphic xmlns:a="http://schemas.openxmlformats.org/drawingml/2006/main">
+              <a:graphicData uri="http://schemas.openxmlformats.org/drawingml/2006/picture">
+                <pic:pic xmlns:pic="http://schemas.openxmlformats.org/drawingml/2006/picture">
+                  <pic:nvPicPr>
+                    <pic:cNvPr id="1" name=""/>
+                    <pic:cNvPicPr/>
+                  </pic:nvPicPr>
+                  <pic:blipFill>
+                    <a:blip r:embed="rId11"/>
+                    <a:stretch>
+                      <a:fillRect/>
+                    </a:stretch>
+                  </pic:blipFill>
+                  <pic:spPr>
+                    <a:xfrm>
+                      <a:off x="0" y="0"/>
+                      <a:ext cx="5731510" cy="2546350"/>
+                    </a:xfrm>
+                    <a:prstGeom prst="rect">
+                      <a:avLst/>
+                    </a:prstGeom>
+                  </pic:spPr>
+                </pic:pic>
+              </a:graphicData>
+            </a:graphic>
+          </wp:inline>
+        </w:drawing>
+      </w:r>
+    </w:p>
+    <w:p>
+      <w:pPr>
+        <w:rPr>
+          <w:b/>
+          <w:bCs/>
+        </w:rPr>
+      </w:pPr>
+    </w:p>
+    <w:p>
+      <w:pPr>
+        <w:rPr>
+          <w:b/>
+          <w:bCs/>
+        </w:rPr>
+      </w:pPr>
+      <w:r>
+        <w:rPr>
+          <w:b/>
+          <w:bCs/>
+        </w:rPr>
+        <w:drawing>
+          <wp:inline distT="0" distB="0" distL="0" distR="0" wp14:anchorId="5BC2731E" wp14:editId="52F4B077">
+            <wp:extent cx="5731510" cy="2696210"/>
+            <wp:effectExtent l="0" t="0" r="2540" b="8890"/>
+            <wp:docPr id="10" name="Picture 10"/>
+            <wp:cNvGraphicFramePr>
+              <a:graphicFrameLocks xmlns:a="http://schemas.openxmlformats.org/drawingml/2006/main" noChangeAspect="1"/>
+            </wp:cNvGraphicFramePr>
+            <a:graphic xmlns:a="http://schemas.openxmlformats.org/drawingml/2006/main">
+              <a:graphicData uri="http://schemas.openxmlformats.org/drawingml/2006/picture">
+                <pic:pic xmlns:pic="http://schemas.openxmlformats.org/drawingml/2006/picture">
+                  <pic:nvPicPr>
+                    <pic:cNvPr id="1" name=""/>
+                    <pic:cNvPicPr/>
+                  </pic:nvPicPr>
+                  <pic:blipFill>
+                    <a:blip r:embed="rId12"/>
+                    <a:stretch>
+                      <a:fillRect/>
+                    </a:stretch>
+                  </pic:blipFill>
+                  <pic:spPr>
+                    <a:xfrm>
+                      <a:off x="0" y="0"/>
+                      <a:ext cx="5731510" cy="2696210"/>
+                    </a:xfrm>
+                    <a:prstGeom prst="rect">
+                      <a:avLst/>
+                    </a:prstGeom>
+                  </pic:spPr>
+                </pic:pic>
+              </a:graphicData>
+            </a:graphic>
+          </wp:inline>
+        </w:drawing>
+      </w:r>
+    </w:p>
+    <w:p>
+      <w:pPr>
+        <w:rPr>
+          <w:b/>
+          <w:bCs/>
+        </w:rPr>
+      </w:pPr>
+    </w:p>
+    <w:p>
+      <w:pPr>
+        <w:rPr>
+          <w:b/>
+          <w:bCs/>
+        </w:rPr>
+      </w:pPr>
+      <w:r>
+        <w:rPr>
+          <w:b/>
+          <w:bCs/>
+        </w:rPr>
+        <w:lastRenderedPageBreak/>
+        <w:drawing>
+          <wp:inline distT="0" distB="0" distL="0" distR="0" wp14:anchorId="2139A2E2" wp14:editId="4CE64E99">
+            <wp:extent cx="5731510" cy="2707640"/>
+            <wp:effectExtent l="0" t="0" r="2540" b="0"/>
+            <wp:docPr id="11" name="Picture 11"/>
+            <wp:cNvGraphicFramePr>
+              <a:graphicFrameLocks xmlns:a="http://schemas.openxmlformats.org/drawingml/2006/main" noChangeAspect="1"/>
+            </wp:cNvGraphicFramePr>
+            <a:graphic xmlns:a="http://schemas.openxmlformats.org/drawingml/2006/main">
+              <a:graphicData uri="http://schemas.openxmlformats.org/drawingml/2006/picture">
+                <pic:pic xmlns:pic="http://schemas.openxmlformats.org/drawingml/2006/picture">
+                  <pic:nvPicPr>
+                    <pic:cNvPr id="1" name=""/>
+                    <pic:cNvPicPr/>
+                  </pic:nvPicPr>
+                  <pic:blipFill>
+                    <a:blip r:embed="rId13"/>
+                    <a:stretch>
+                      <a:fillRect/>
+                    </a:stretch>
+                  </pic:blipFill>
+                  <pic:spPr>
+                    <a:xfrm>
+                      <a:off x="0" y="0"/>
+                      <a:ext cx="5731510" cy="2707640"/>
                     </a:xfrm>
                     <a:prstGeom prst="rect">
                       <a:avLst/>

</xml_diff>

<commit_message>
added triggers but have some errors in it will have to work on them
</commit_message>
<xml_diff>
--- a/SS of Funcs procs trigg/Procedure.docx
+++ b/SS of Funcs procs trigg/Procedure.docx
@@ -523,6 +523,136 @@
                     <a:xfrm>
                       <a:off x="0" y="0"/>
                       <a:ext cx="5731510" cy="2707640"/>
+                    </a:xfrm>
+                    <a:prstGeom prst="rect">
+                      <a:avLst/>
+                    </a:prstGeom>
+                  </pic:spPr>
+                </pic:pic>
+              </a:graphicData>
+            </a:graphic>
+          </wp:inline>
+        </w:drawing>
+      </w:r>
+    </w:p>
+    <w:p>
+      <w:pPr>
+        <w:rPr>
+          <w:b/>
+          <w:bCs/>
+        </w:rPr>
+      </w:pPr>
+    </w:p>
+    <w:p>
+      <w:pPr>
+        <w:rPr>
+          <w:b/>
+          <w:bCs/>
+        </w:rPr>
+      </w:pPr>
+    </w:p>
+    <w:p>
+      <w:pPr>
+        <w:rPr>
+          <w:b/>
+          <w:bCs/>
+        </w:rPr>
+      </w:pPr>
+      <w:r>
+        <w:rPr>
+          <w:b/>
+          <w:bCs/>
+          <w:highlight w:val="yellow"/>
+        </w:rPr>
+        <w:t>TRIGGERS</w:t>
+      </w:r>
+    </w:p>
+    <w:p>
+      <w:pPr>
+        <w:rPr>
+          <w:b/>
+          <w:bCs/>
+        </w:rPr>
+      </w:pPr>
+      <w:r>
+        <w:rPr>
+          <w:b/>
+          <w:bCs/>
+        </w:rPr>
+        <w:drawing>
+          <wp:inline distT="0" distB="0" distL="0" distR="0" wp14:anchorId="452DEFD9" wp14:editId="0E5741EF">
+            <wp:extent cx="5303980" cy="2850127"/>
+            <wp:effectExtent l="0" t="0" r="0" b="7620"/>
+            <wp:docPr id="12" name="Picture 12"/>
+            <wp:cNvGraphicFramePr>
+              <a:graphicFrameLocks xmlns:a="http://schemas.openxmlformats.org/drawingml/2006/main" noChangeAspect="1"/>
+            </wp:cNvGraphicFramePr>
+            <a:graphic xmlns:a="http://schemas.openxmlformats.org/drawingml/2006/main">
+              <a:graphicData uri="http://schemas.openxmlformats.org/drawingml/2006/picture">
+                <pic:pic xmlns:pic="http://schemas.openxmlformats.org/drawingml/2006/picture">
+                  <pic:nvPicPr>
+                    <pic:cNvPr id="1" name=""/>
+                    <pic:cNvPicPr/>
+                  </pic:nvPicPr>
+                  <pic:blipFill>
+                    <a:blip r:embed="rId14"/>
+                    <a:stretch>
+                      <a:fillRect/>
+                    </a:stretch>
+                  </pic:blipFill>
+                  <pic:spPr>
+                    <a:xfrm>
+                      <a:off x="0" y="0"/>
+                      <a:ext cx="5303980" cy="2850127"/>
+                    </a:xfrm>
+                    <a:prstGeom prst="rect">
+                      <a:avLst/>
+                    </a:prstGeom>
+                  </pic:spPr>
+                </pic:pic>
+              </a:graphicData>
+            </a:graphic>
+          </wp:inline>
+        </w:drawing>
+      </w:r>
+    </w:p>
+    <w:p>
+      <w:pPr>
+        <w:rPr>
+          <w:b/>
+          <w:bCs/>
+        </w:rPr>
+      </w:pPr>
+      <w:r>
+        <w:rPr>
+          <w:b/>
+          <w:bCs/>
+        </w:rPr>
+        <w:drawing>
+          <wp:inline distT="0" distB="0" distL="0" distR="0" wp14:anchorId="5EC907CF" wp14:editId="095A1424">
+            <wp:extent cx="5731510" cy="1805305"/>
+            <wp:effectExtent l="0" t="0" r="2540" b="4445"/>
+            <wp:docPr id="13" name="Picture 13"/>
+            <wp:cNvGraphicFramePr>
+              <a:graphicFrameLocks xmlns:a="http://schemas.openxmlformats.org/drawingml/2006/main" noChangeAspect="1"/>
+            </wp:cNvGraphicFramePr>
+            <a:graphic xmlns:a="http://schemas.openxmlformats.org/drawingml/2006/main">
+              <a:graphicData uri="http://schemas.openxmlformats.org/drawingml/2006/picture">
+                <pic:pic xmlns:pic="http://schemas.openxmlformats.org/drawingml/2006/picture">
+                  <pic:nvPicPr>
+                    <pic:cNvPr id="1" name=""/>
+                    <pic:cNvPicPr/>
+                  </pic:nvPicPr>
+                  <pic:blipFill>
+                    <a:blip r:embed="rId15"/>
+                    <a:stretch>
+                      <a:fillRect/>
+                    </a:stretch>
+                  </pic:blipFill>
+                  <pic:spPr>
+                    <a:xfrm>
+                      <a:off x="0" y="0"/>
+                      <a:ext cx="5731510" cy="1805305"/>
                     </a:xfrm>
                     <a:prstGeom prst="rect">
                       <a:avLst/>

</xml_diff>

<commit_message>
Added 5th trigger and all triggers now are firing successfully
</commit_message>
<xml_diff>
--- a/SS of Funcs procs trigg/Procedure.docx
+++ b/SS of Funcs procs trigg/Procedure.docx
@@ -259,6 +259,7 @@
         <w:rPr>
           <w:b/>
           <w:bCs/>
+          <w:noProof/>
         </w:rPr>
         <w:drawing>
           <wp:inline distT="0" distB="0" distL="0" distR="0" wp14:anchorId="1BD7C4E2" wp14:editId="649171D9">
@@ -324,6 +325,7 @@
         <w:rPr>
           <w:b/>
           <w:bCs/>
+          <w:noProof/>
         </w:rPr>
         <w:lastRenderedPageBreak/>
         <w:drawing>
@@ -382,6 +384,7 @@
         <w:rPr>
           <w:b/>
           <w:bCs/>
+          <w:noProof/>
         </w:rPr>
         <w:drawing>
           <wp:inline distT="0" distB="0" distL="0" distR="0" wp14:anchorId="4DDF71B0" wp14:editId="1FAE35EF">
@@ -439,6 +442,7 @@
         <w:rPr>
           <w:b/>
           <w:bCs/>
+          <w:noProof/>
         </w:rPr>
         <w:drawing>
           <wp:inline distT="0" distB="0" distL="0" distR="0" wp14:anchorId="5BC2731E" wp14:editId="52F4B077">
@@ -496,6 +500,7 @@
         <w:rPr>
           <w:b/>
           <w:bCs/>
+          <w:noProof/>
         </w:rPr>
         <w:lastRenderedPageBreak/>
         <w:drawing>
@@ -579,11 +584,26 @@
           <w:b/>
           <w:bCs/>
         </w:rPr>
+        <w:t>Successful_user_entry</w:t>
+      </w:r>
+    </w:p>
+    <w:p>
+      <w:pPr>
+        <w:rPr>
+          <w:b/>
+          <w:bCs/>
+        </w:rPr>
+      </w:pPr>
+      <w:r>
+        <w:rPr>
+          <w:b/>
+          <w:bCs/>
+        </w:rPr>
         <w:drawing>
-          <wp:inline distT="0" distB="0" distL="0" distR="0" wp14:anchorId="452DEFD9" wp14:editId="0E5741EF">
-            <wp:extent cx="5303980" cy="2850127"/>
-            <wp:effectExtent l="0" t="0" r="0" b="7620"/>
-            <wp:docPr id="12" name="Picture 12"/>
+          <wp:inline distT="0" distB="0" distL="0" distR="0" wp14:anchorId="2EE4ED41" wp14:editId="3F5246A0">
+            <wp:extent cx="5731510" cy="589280"/>
+            <wp:effectExtent l="0" t="0" r="2540" b="1270"/>
+            <wp:docPr id="14" name="Picture 14"/>
             <wp:cNvGraphicFramePr>
               <a:graphicFrameLocks xmlns:a="http://schemas.openxmlformats.org/drawingml/2006/main" noChangeAspect="1"/>
             </wp:cNvGraphicFramePr>
@@ -603,7 +623,7 @@
                   <pic:spPr>
                     <a:xfrm>
                       <a:off x="0" y="0"/>
-                      <a:ext cx="5303980" cy="2850127"/>
+                      <a:ext cx="5731510" cy="589280"/>
                     </a:xfrm>
                     <a:prstGeom prst="rect">
                       <a:avLst/>
@@ -628,11 +648,26 @@
           <w:b/>
           <w:bCs/>
         </w:rPr>
+        <w:t>ticket_confirmation</w:t>
+      </w:r>
+    </w:p>
+    <w:p>
+      <w:pPr>
+        <w:rPr>
+          <w:b/>
+          <w:bCs/>
+        </w:rPr>
+      </w:pPr>
+      <w:r>
+        <w:rPr>
+          <w:b/>
+          <w:bCs/>
+        </w:rPr>
         <w:drawing>
-          <wp:inline distT="0" distB="0" distL="0" distR="0" wp14:anchorId="5EC907CF" wp14:editId="095A1424">
-            <wp:extent cx="5731510" cy="1805305"/>
-            <wp:effectExtent l="0" t="0" r="2540" b="4445"/>
-            <wp:docPr id="13" name="Picture 13"/>
+          <wp:inline distT="0" distB="0" distL="0" distR="0" wp14:anchorId="1B86B3F6" wp14:editId="4BBB7CAA">
+            <wp:extent cx="5731510" cy="973455"/>
+            <wp:effectExtent l="0" t="0" r="2540" b="0"/>
+            <wp:docPr id="9" name="Picture 9"/>
             <wp:cNvGraphicFramePr>
               <a:graphicFrameLocks xmlns:a="http://schemas.openxmlformats.org/drawingml/2006/main" noChangeAspect="1"/>
             </wp:cNvGraphicFramePr>
@@ -652,7 +687,7 @@
                   <pic:spPr>
                     <a:xfrm>
                       <a:off x="0" y="0"/>
-                      <a:ext cx="5731510" cy="1805305"/>
+                      <a:ext cx="5731510" cy="973455"/>
                     </a:xfrm>
                     <a:prstGeom prst="rect">
                       <a:avLst/>
@@ -663,6 +698,253 @@
             </a:graphic>
           </wp:inline>
         </w:drawing>
+      </w:r>
+    </w:p>
+    <w:p>
+      <w:pPr>
+        <w:rPr>
+          <w:b/>
+          <w:bCs/>
+        </w:rPr>
+      </w:pPr>
+      <w:r>
+        <w:rPr>
+          <w:b/>
+          <w:bCs/>
+        </w:rPr>
+        <w:t>Check_user_age</w:t>
+      </w:r>
+    </w:p>
+    <w:p>
+      <w:pPr>
+        <w:rPr>
+          <w:b/>
+          <w:bCs/>
+        </w:rPr>
+      </w:pPr>
+      <w:r>
+        <w:rPr>
+          <w:b/>
+          <w:bCs/>
+        </w:rPr>
+        <w:drawing>
+          <wp:inline distT="0" distB="0" distL="0" distR="0" wp14:anchorId="35033F85" wp14:editId="3D370263">
+            <wp:extent cx="5731510" cy="1296670"/>
+            <wp:effectExtent l="0" t="0" r="2540" b="0"/>
+            <wp:docPr id="15" name="Picture 15"/>
+            <wp:cNvGraphicFramePr>
+              <a:graphicFrameLocks xmlns:a="http://schemas.openxmlformats.org/drawingml/2006/main" noChangeAspect="1"/>
+            </wp:cNvGraphicFramePr>
+            <a:graphic xmlns:a="http://schemas.openxmlformats.org/drawingml/2006/main">
+              <a:graphicData uri="http://schemas.openxmlformats.org/drawingml/2006/picture">
+                <pic:pic xmlns:pic="http://schemas.openxmlformats.org/drawingml/2006/picture">
+                  <pic:nvPicPr>
+                    <pic:cNvPr id="1" name=""/>
+                    <pic:cNvPicPr/>
+                  </pic:nvPicPr>
+                  <pic:blipFill>
+                    <a:blip r:embed="rId16"/>
+                    <a:stretch>
+                      <a:fillRect/>
+                    </a:stretch>
+                  </pic:blipFill>
+                  <pic:spPr>
+                    <a:xfrm>
+                      <a:off x="0" y="0"/>
+                      <a:ext cx="5731510" cy="1296670"/>
+                    </a:xfrm>
+                    <a:prstGeom prst="rect">
+                      <a:avLst/>
+                    </a:prstGeom>
+                  </pic:spPr>
+                </pic:pic>
+              </a:graphicData>
+            </a:graphic>
+          </wp:inline>
+        </w:drawing>
+      </w:r>
+    </w:p>
+    <w:p>
+      <w:pPr>
+        <w:rPr>
+          <w:b/>
+          <w:bCs/>
+        </w:rPr>
+      </w:pPr>
+      <w:r>
+        <w:rPr>
+          <w:b/>
+          <w:bCs/>
+        </w:rPr>
+        <w:t>Ticket_pre_conform</w:t>
+      </w:r>
+    </w:p>
+    <w:p>
+      <w:pPr>
+        <w:rPr>
+          <w:b/>
+          <w:bCs/>
+        </w:rPr>
+      </w:pPr>
+      <w:r>
+        <w:rPr>
+          <w:b/>
+          <w:bCs/>
+        </w:rPr>
+        <w:drawing>
+          <wp:inline distT="0" distB="0" distL="0" distR="0" wp14:anchorId="0799C28F" wp14:editId="7D3474CD">
+            <wp:extent cx="5731510" cy="447675"/>
+            <wp:effectExtent l="0" t="0" r="2540" b="9525"/>
+            <wp:docPr id="16" name="Picture 16"/>
+            <wp:cNvGraphicFramePr>
+              <a:graphicFrameLocks xmlns:a="http://schemas.openxmlformats.org/drawingml/2006/main" noChangeAspect="1"/>
+            </wp:cNvGraphicFramePr>
+            <a:graphic xmlns:a="http://schemas.openxmlformats.org/drawingml/2006/main">
+              <a:graphicData uri="http://schemas.openxmlformats.org/drawingml/2006/picture">
+                <pic:pic xmlns:pic="http://schemas.openxmlformats.org/drawingml/2006/picture">
+                  <pic:nvPicPr>
+                    <pic:cNvPr id="1" name=""/>
+                    <pic:cNvPicPr/>
+                  </pic:nvPicPr>
+                  <pic:blipFill>
+                    <a:blip r:embed="rId17"/>
+                    <a:stretch>
+                      <a:fillRect/>
+                    </a:stretch>
+                  </pic:blipFill>
+                  <pic:spPr>
+                    <a:xfrm>
+                      <a:off x="0" y="0"/>
+                      <a:ext cx="5731510" cy="447675"/>
+                    </a:xfrm>
+                    <a:prstGeom prst="rect">
+                      <a:avLst/>
+                    </a:prstGeom>
+                  </pic:spPr>
+                </pic:pic>
+              </a:graphicData>
+            </a:graphic>
+          </wp:inline>
+        </w:drawing>
+      </w:r>
+    </w:p>
+    <w:p>
+      <w:pPr>
+        <w:rPr>
+          <w:b/>
+          <w:bCs/>
+        </w:rPr>
+      </w:pPr>
+    </w:p>
+    <w:p>
+      <w:pPr>
+        <w:rPr>
+          <w:b/>
+          <w:bCs/>
+        </w:rPr>
+      </w:pPr>
+    </w:p>
+    <w:p>
+      <w:pPr>
+        <w:rPr>
+          <w:b/>
+          <w:bCs/>
+        </w:rPr>
+      </w:pPr>
+      <w:r>
+        <w:rPr>
+          <w:b/>
+          <w:bCs/>
+        </w:rPr>
+        <w:t>Last_name_updataion</w:t>
+      </w:r>
+    </w:p>
+    <w:p>
+      <w:pPr>
+        <w:rPr>
+          <w:b/>
+          <w:bCs/>
+        </w:rPr>
+      </w:pPr>
+      <w:r>
+        <w:rPr>
+          <w:b/>
+          <w:bCs/>
+        </w:rPr>
+        <w:drawing>
+          <wp:inline distT="0" distB="0" distL="0" distR="0" wp14:anchorId="17768063" wp14:editId="312B686A">
+            <wp:extent cx="5731510" cy="2030730"/>
+            <wp:effectExtent l="0" t="0" r="2540" b="7620"/>
+            <wp:docPr id="17" name="Picture 17"/>
+            <wp:cNvGraphicFramePr>
+              <a:graphicFrameLocks xmlns:a="http://schemas.openxmlformats.org/drawingml/2006/main" noChangeAspect="1"/>
+            </wp:cNvGraphicFramePr>
+            <a:graphic xmlns:a="http://schemas.openxmlformats.org/drawingml/2006/main">
+              <a:graphicData uri="http://schemas.openxmlformats.org/drawingml/2006/picture">
+                <pic:pic xmlns:pic="http://schemas.openxmlformats.org/drawingml/2006/picture">
+                  <pic:nvPicPr>
+                    <pic:cNvPr id="1" name=""/>
+                    <pic:cNvPicPr/>
+                  </pic:nvPicPr>
+                  <pic:blipFill>
+                    <a:blip r:embed="rId18"/>
+                    <a:stretch>
+                      <a:fillRect/>
+                    </a:stretch>
+                  </pic:blipFill>
+                  <pic:spPr>
+                    <a:xfrm>
+                      <a:off x="0" y="0"/>
+                      <a:ext cx="5731510" cy="2030730"/>
+                    </a:xfrm>
+                    <a:prstGeom prst="rect">
+                      <a:avLst/>
+                    </a:prstGeom>
+                  </pic:spPr>
+                </pic:pic>
+              </a:graphicData>
+            </a:graphic>
+          </wp:inline>
+        </w:drawing>
+      </w:r>
+    </w:p>
+    <w:p>
+      <w:pPr>
+        <w:rPr>
+          <w:b/>
+          <w:bCs/>
+        </w:rPr>
+      </w:pPr>
+    </w:p>
+    <w:p>
+      <w:pPr>
+        <w:rPr>
+          <w:b/>
+          <w:bCs/>
+        </w:rPr>
+      </w:pPr>
+    </w:p>
+    <w:p>
+      <w:pPr>
+        <w:rPr>
+          <w:b/>
+          <w:bCs/>
+        </w:rPr>
+      </w:pPr>
+    </w:p>
+    <w:p>
+      <w:pPr>
+        <w:rPr>
+          <w:b/>
+          <w:bCs/>
+        </w:rPr>
+      </w:pPr>
+      <w:r>
+        <w:rPr>
+          <w:b/>
+          <w:bCs/>
+        </w:rPr>
+        <w:tab/>
       </w:r>
     </w:p>
     <w:sectPr>

</xml_diff>

<commit_message>
Corrected a 5th trigger
</commit_message>
<xml_diff>
--- a/SS of Funcs procs trigg/Procedure.docx
+++ b/SS of Funcs procs trigg/Procedure.docx
@@ -598,6 +598,7 @@
         <w:rPr>
           <w:b/>
           <w:bCs/>
+          <w:noProof/>
         </w:rPr>
         <w:drawing>
           <wp:inline distT="0" distB="0" distL="0" distR="0" wp14:anchorId="2EE4ED41" wp14:editId="3F5246A0">
@@ -662,6 +663,7 @@
         <w:rPr>
           <w:b/>
           <w:bCs/>
+          <w:noProof/>
         </w:rPr>
         <w:drawing>
           <wp:inline distT="0" distB="0" distL="0" distR="0" wp14:anchorId="1B86B3F6" wp14:editId="4BBB7CAA">
@@ -726,6 +728,7 @@
         <w:rPr>
           <w:b/>
           <w:bCs/>
+          <w:noProof/>
         </w:rPr>
         <w:drawing>
           <wp:inline distT="0" distB="0" distL="0" distR="0" wp14:anchorId="35033F85" wp14:editId="3D370263">
@@ -790,6 +793,7 @@
         <w:rPr>
           <w:b/>
           <w:bCs/>
+          <w:noProof/>
         </w:rPr>
         <w:drawing>
           <wp:inline distT="0" distB="0" distL="0" distR="0" wp14:anchorId="0799C28F" wp14:editId="7D3474CD">
@@ -856,7 +860,14 @@
           <w:b/>
           <w:bCs/>
         </w:rPr>
-        <w:t>Last_name_updataion</w:t>
+        <w:t xml:space="preserve">Phone_num </w:t>
+      </w:r>
+      <w:r>
+        <w:rPr>
+          <w:b/>
+          <w:bCs/>
+        </w:rPr>
+        <w:t>_updataion</w:t>
       </w:r>
     </w:p>
     <w:p>
@@ -872,10 +883,10 @@
           <w:bCs/>
         </w:rPr>
         <w:drawing>
-          <wp:inline distT="0" distB="0" distL="0" distR="0" wp14:anchorId="17768063" wp14:editId="312B686A">
-            <wp:extent cx="5731510" cy="2030730"/>
-            <wp:effectExtent l="0" t="0" r="2540" b="7620"/>
-            <wp:docPr id="17" name="Picture 17"/>
+          <wp:inline distT="0" distB="0" distL="0" distR="0" wp14:anchorId="1742EF16" wp14:editId="312C7091">
+            <wp:extent cx="5731510" cy="1910715"/>
+            <wp:effectExtent l="0" t="0" r="2540" b="0"/>
+            <wp:docPr id="13" name="Picture 13"/>
             <wp:cNvGraphicFramePr>
               <a:graphicFrameLocks xmlns:a="http://schemas.openxmlformats.org/drawingml/2006/main" noChangeAspect="1"/>
             </wp:cNvGraphicFramePr>
@@ -895,7 +906,7 @@
                   <pic:spPr>
                     <a:xfrm>
                       <a:off x="0" y="0"/>
-                      <a:ext cx="5731510" cy="2030730"/>
+                      <a:ext cx="5731510" cy="1910715"/>
                     </a:xfrm>
                     <a:prstGeom prst="rect">
                       <a:avLst/>

</xml_diff>